<commit_message>
added test case on docx
</commit_message>
<xml_diff>
--- a/Project01/Documentation/Project Test Case/Team13_TestCases.docx
+++ b/Project01/Documentation/Project Test Case/Team13_TestCases.docx
@@ -4,6 +4,7 @@
   <w:body>
     <w:p>
       <w:pPr>
+        <w:spacing w:line="240" w:lineRule="auto"/>
         <w:jc w:val="center"/>
         <w:rPr>
           <w:b/>
@@ -62,6 +63,7 @@
     </w:p>
     <w:p>
       <w:pPr>
+        <w:spacing w:line="240" w:lineRule="auto"/>
         <w:jc w:val="center"/>
         <w:rPr>
           <w:sz w:val="32"/>
@@ -71,6 +73,7 @@
     </w:p>
     <w:p>
       <w:pPr>
+        <w:spacing w:line="240" w:lineRule="auto"/>
         <w:jc w:val="center"/>
         <w:rPr>
           <w:b/>
@@ -125,6 +128,7 @@
     </w:p>
     <w:p>
       <w:pPr>
+        <w:spacing w:line="240" w:lineRule="auto"/>
         <w:jc w:val="both"/>
         <w:rPr>
           <w:b/>
@@ -141,6 +145,7 @@
     </w:p>
     <w:p>
       <w:pPr>
+        <w:spacing w:line="240" w:lineRule="auto"/>
         <w:jc w:val="both"/>
       </w:pPr>
       <w:r>
@@ -149,6 +154,7 @@
     </w:p>
     <w:p>
       <w:pPr>
+        <w:spacing w:line="240" w:lineRule="auto"/>
         <w:jc w:val="both"/>
       </w:pPr>
       <w:r>
@@ -157,6 +163,7 @@
     </w:p>
     <w:p>
       <w:pPr>
+        <w:spacing w:line="240" w:lineRule="auto"/>
         <w:jc w:val="both"/>
       </w:pPr>
       <w:r>
@@ -165,6 +172,7 @@
     </w:p>
     <w:p>
       <w:pPr>
+        <w:spacing w:line="240" w:lineRule="auto"/>
         <w:jc w:val="both"/>
       </w:pPr>
       <w:r>
@@ -173,6 +181,7 @@
     </w:p>
     <w:p>
       <w:pPr>
+        <w:spacing w:line="240" w:lineRule="auto"/>
         <w:jc w:val="both"/>
       </w:pPr>
       <w:r>
@@ -181,11 +190,13 @@
     </w:p>
     <w:p>
       <w:pPr>
-        <w:jc w:val="both"/>
-      </w:pPr>
-    </w:p>
-    <w:p>
-      <w:pPr>
+        <w:spacing w:line="240" w:lineRule="auto"/>
+        <w:jc w:val="both"/>
+      </w:pPr>
+    </w:p>
+    <w:p>
+      <w:pPr>
+        <w:spacing w:line="240" w:lineRule="auto"/>
         <w:jc w:val="both"/>
         <w:rPr>
           <w:b/>
@@ -202,6 +213,7 @@
     </w:p>
     <w:p>
       <w:pPr>
+        <w:spacing w:line="240" w:lineRule="auto"/>
         <w:jc w:val="both"/>
       </w:pPr>
       <w:r>
@@ -210,6 +222,7 @@
     </w:p>
     <w:p>
       <w:pPr>
+        <w:spacing w:line="240" w:lineRule="auto"/>
         <w:jc w:val="both"/>
       </w:pPr>
       <w:r>
@@ -218,20 +231,29 @@
     </w:p>
     <w:p>
       <w:pPr>
-        <w:jc w:val="both"/>
-      </w:pPr>
-      <w:r>
-        <w:t>Test Case-3: No exception check.</w:t>
-      </w:r>
-    </w:p>
-    <w:p>
-      <w:pPr>
+        <w:spacing w:line="240" w:lineRule="auto"/>
+        <w:jc w:val="both"/>
+      </w:pPr>
+      <w:r>
+        <w:t xml:space="preserve">Test Case-3: No </w:t>
+      </w:r>
+      <w:r>
+        <w:t>Exceptions</w:t>
+      </w:r>
+      <w:r>
+        <w:t>.</w:t>
+      </w:r>
+    </w:p>
+    <w:p>
+      <w:pPr>
+        <w:spacing w:line="240" w:lineRule="auto"/>
         <w:ind w:left="0"/>
         <w:jc w:val="both"/>
       </w:pPr>
     </w:p>
     <w:p>
       <w:pPr>
+        <w:spacing w:line="240" w:lineRule="auto"/>
         <w:ind w:left="0"/>
         <w:jc w:val="both"/>
         <w:rPr>
@@ -249,6 +271,7 @@
     </w:p>
     <w:p>
       <w:pPr>
+        <w:spacing w:line="240" w:lineRule="auto"/>
         <w:ind w:left="0"/>
         <w:jc w:val="both"/>
       </w:pPr>
@@ -258,12 +281,24 @@
     </w:p>
     <w:p>
       <w:pPr>
+        <w:spacing w:line="240" w:lineRule="auto"/>
         <w:ind w:left="0"/>
         <w:jc w:val="both"/>
       </w:pPr>
-    </w:p>
-    <w:p>
-      <w:pPr>
+      <w:r>
+        <w:t>Test Case-2: Authorize user access</w:t>
+      </w:r>
+    </w:p>
+    <w:p>
+      <w:pPr>
+        <w:spacing w:line="240" w:lineRule="auto"/>
+        <w:ind w:left="0"/>
+        <w:jc w:val="both"/>
+      </w:pPr>
+    </w:p>
+    <w:p>
+      <w:pPr>
+        <w:spacing w:line="240" w:lineRule="auto"/>
         <w:jc w:val="center"/>
         <w:rPr>
           <w:b/>
@@ -320,6 +355,7 @@
     </w:p>
     <w:p>
       <w:pPr>
+        <w:spacing w:line="240" w:lineRule="auto"/>
         <w:jc w:val="both"/>
         <w:rPr>
           <w:b/>
@@ -336,6 +372,7 @@
     </w:p>
     <w:p>
       <w:pPr>
+        <w:spacing w:line="240" w:lineRule="auto"/>
         <w:jc w:val="both"/>
       </w:pPr>
       <w:r>
@@ -344,6 +381,7 @@
     </w:p>
     <w:p>
       <w:pPr>
+        <w:spacing w:line="240" w:lineRule="auto"/>
         <w:jc w:val="both"/>
       </w:pPr>
       <w:r>
@@ -352,128 +390,256 @@
     </w:p>
     <w:p>
       <w:pPr>
-        <w:jc w:val="both"/>
-      </w:pPr>
-      <w:r>
+        <w:spacing w:line="240" w:lineRule="auto"/>
+        <w:jc w:val="both"/>
+      </w:pPr>
+      <w:r>
+        <w:t>Test Case-3: Check 8 digits’ password.</w:t>
+      </w:r>
+    </w:p>
+    <w:p>
+      <w:pPr>
+        <w:spacing w:line="240" w:lineRule="auto"/>
+        <w:jc w:val="both"/>
+      </w:pPr>
+      <w:r>
+        <w:t>Test Case-4: Check confirm password should be exactly the same.</w:t>
+      </w:r>
+    </w:p>
+    <w:p>
+      <w:pPr>
+        <w:spacing w:line="240" w:lineRule="auto"/>
+        <w:jc w:val="both"/>
+      </w:pPr>
+      <w:r>
+        <w:t>Test Case-5: No Exceptions.</w:t>
+      </w:r>
+    </w:p>
+    <w:p>
+      <w:pPr>
+        <w:spacing w:line="240" w:lineRule="auto"/>
+        <w:jc w:val="both"/>
+      </w:pPr>
+    </w:p>
+    <w:p>
+      <w:pPr>
+        <w:spacing w:line="240" w:lineRule="auto"/>
+        <w:jc w:val="both"/>
+        <w:rPr>
+          <w:b/>
+          <w:bCs/>
+        </w:rPr>
+      </w:pPr>
+      <w:r>
+        <w:rPr>
+          <w:b/>
+          <w:bCs/>
+        </w:rPr>
         <w:lastRenderedPageBreak/>
-        <w:t>Test Case-3: Check 8 digits’ password.</w:t>
-      </w:r>
-    </w:p>
-    <w:p>
-      <w:pPr>
-        <w:jc w:val="both"/>
-      </w:pPr>
-      <w:r>
-        <w:t>Test Case-4: Check confirm password should be exactly the same.</w:t>
-      </w:r>
-    </w:p>
-    <w:p>
-      <w:pPr>
-        <w:jc w:val="both"/>
-      </w:pPr>
-      <w:r>
-        <w:t>Test Case-5: No Exceptions check.</w:t>
-      </w:r>
-    </w:p>
-    <w:p>
-      <w:pPr>
-        <w:jc w:val="both"/>
-      </w:pPr>
-    </w:p>
-    <w:p>
-      <w:pPr>
-        <w:jc w:val="both"/>
-        <w:rPr>
-          <w:b/>
-          <w:bCs/>
-        </w:rPr>
-      </w:pPr>
-      <w:r>
-        <w:rPr>
-          <w:b/>
-          <w:bCs/>
-        </w:rPr>
         <w:t>User Login:</w:t>
       </w:r>
+    </w:p>
+    <w:p>
+      <w:pPr>
+        <w:spacing w:line="240" w:lineRule="auto"/>
+        <w:jc w:val="both"/>
+      </w:pPr>
+      <w:r>
+        <w:t>Test Case-1: Non-empty username/email.</w:t>
+      </w:r>
+    </w:p>
+    <w:p>
+      <w:pPr>
+        <w:spacing w:line="240" w:lineRule="auto"/>
+        <w:jc w:val="both"/>
+      </w:pPr>
+      <w:r>
+        <w:t>Test Case-2: Give an unsuccessful message if the username &amp; password don’t match.</w:t>
+      </w:r>
+    </w:p>
+    <w:p>
+      <w:pPr>
+        <w:spacing w:line="240" w:lineRule="auto"/>
+        <w:jc w:val="both"/>
+      </w:pPr>
+      <w:r>
+        <w:t>Test Case-3: No exception check.</w:t>
+      </w:r>
+    </w:p>
+    <w:p>
+      <w:pPr>
+        <w:spacing w:line="240" w:lineRule="auto"/>
+        <w:jc w:val="both"/>
+      </w:pPr>
+    </w:p>
+    <w:p>
+      <w:pPr>
+        <w:spacing w:line="240" w:lineRule="auto"/>
+        <w:jc w:val="both"/>
+        <w:rPr>
+          <w:b/>
+          <w:bCs/>
+        </w:rPr>
+      </w:pPr>
+      <w:r>
+        <w:rPr>
+          <w:b/>
+          <w:bCs/>
+        </w:rPr>
+        <w:t>Client Unit:</w:t>
+      </w:r>
+    </w:p>
+    <w:p>
+      <w:pPr>
+        <w:spacing w:line="240" w:lineRule="auto"/>
+        <w:rPr>
+          <w:sz w:val="24"/>
+          <w:szCs w:val="24"/>
+        </w:rPr>
+      </w:pPr>
+      <w:r>
+        <w:rPr>
+          <w:sz w:val="24"/>
+          <w:szCs w:val="24"/>
+        </w:rPr>
+        <w:t>Test Case-1: Give a token after logging in successfully.</w:t>
+      </w:r>
+    </w:p>
+    <w:p>
+      <w:pPr>
+        <w:spacing w:line="240" w:lineRule="auto"/>
+        <w:rPr>
+          <w:sz w:val="24"/>
+          <w:szCs w:val="24"/>
+        </w:rPr>
+      </w:pPr>
+      <w:r>
+        <w:rPr>
+          <w:sz w:val="24"/>
+          <w:szCs w:val="24"/>
+        </w:rPr>
+        <w:t>Test Case-2: No request will be accepted without the token.</w:t>
+      </w:r>
+    </w:p>
+    <w:p>
+      <w:pPr>
+        <w:spacing w:line="240" w:lineRule="auto"/>
+        <w:rPr>
+          <w:sz w:val="24"/>
+          <w:szCs w:val="24"/>
+        </w:rPr>
+      </w:pPr>
+    </w:p>
+    <w:p>
+      <w:pPr>
+        <w:spacing w:line="240" w:lineRule="auto"/>
+        <w:rPr>
+          <w:b/>
+          <w:bCs/>
+        </w:rPr>
+      </w:pPr>
+      <w:r>
+        <w:rPr>
+          <w:b/>
+          <w:bCs/>
+        </w:rPr>
+        <w:t>Invalid Token/Expire Token:</w:t>
+      </w:r>
+    </w:p>
+    <w:p>
+      <w:pPr>
+        <w:spacing w:line="240" w:lineRule="auto"/>
+        <w:rPr>
+          <w:sz w:val="24"/>
+          <w:szCs w:val="24"/>
+        </w:rPr>
+      </w:pPr>
+      <w:r>
+        <w:rPr>
+          <w:sz w:val="24"/>
+          <w:szCs w:val="24"/>
+        </w:rPr>
+        <w:t>Test</w:t>
+      </w:r>
+      <w:r>
+        <w:rPr>
+          <w:sz w:val="24"/>
+          <w:szCs w:val="24"/>
+        </w:rPr>
+        <w:t xml:space="preserve"> case-1: Request will be failed</w:t>
+      </w:r>
+    </w:p>
+    <w:p>
+      <w:pPr>
+        <w:spacing w:line="240" w:lineRule="auto"/>
+        <w:rPr>
+          <w:sz w:val="24"/>
+          <w:szCs w:val="24"/>
+        </w:rPr>
+      </w:pPr>
+      <w:r>
+        <w:rPr>
+          <w:sz w:val="24"/>
+          <w:szCs w:val="24"/>
+        </w:rPr>
+        <w:t>Test case-</w:t>
+      </w:r>
+      <w:r>
+        <w:rPr>
+          <w:sz w:val="24"/>
+          <w:szCs w:val="24"/>
+        </w:rPr>
+        <w:t>2</w:t>
+      </w:r>
+      <w:r>
+        <w:rPr>
+          <w:sz w:val="24"/>
+          <w:szCs w:val="24"/>
+        </w:rPr>
+        <w:t xml:space="preserve">: </w:t>
+      </w:r>
+      <w:r>
+        <w:rPr>
+          <w:sz w:val="24"/>
+          <w:szCs w:val="24"/>
+        </w:rPr>
+        <w:t>For valid token should return success response</w:t>
+      </w:r>
+    </w:p>
+    <w:p>
+      <w:pPr>
+        <w:spacing w:line="240" w:lineRule="auto"/>
+        <w:rPr>
+          <w:sz w:val="24"/>
+          <w:szCs w:val="24"/>
+        </w:rPr>
+      </w:pPr>
+    </w:p>
+    <w:p>
+      <w:pPr>
+        <w:spacing w:line="240" w:lineRule="auto"/>
+        <w:rPr>
+          <w:sz w:val="24"/>
+          <w:szCs w:val="24"/>
+        </w:rPr>
+      </w:pPr>
+    </w:p>
+    <w:p>
+      <w:pPr>
+        <w:spacing w:line="240" w:lineRule="auto"/>
+        <w:rPr>
+          <w:sz w:val="24"/>
+          <w:szCs w:val="24"/>
+        </w:rPr>
+      </w:pPr>
       <w:bookmarkStart w:id="0" w:name="_GoBack"/>
       <w:bookmarkEnd w:id="0"/>
     </w:p>
     <w:p>
       <w:pPr>
-        <w:jc w:val="both"/>
-      </w:pPr>
-      <w:r>
-        <w:t>Test Case-1: Non-empty username/email.</w:t>
-      </w:r>
-    </w:p>
-    <w:p>
-      <w:pPr>
-        <w:jc w:val="both"/>
-      </w:pPr>
-      <w:r>
-        <w:t>Test Case-2: Give an unsuccessful message if the username &amp; password don’t match.</w:t>
-      </w:r>
-    </w:p>
-    <w:p>
-      <w:pPr>
-        <w:jc w:val="both"/>
-      </w:pPr>
-      <w:r>
-        <w:t>Test Case-3: No exception check.</w:t>
-      </w:r>
-    </w:p>
-    <w:p>
-      <w:pPr>
-        <w:jc w:val="both"/>
-      </w:pPr>
-    </w:p>
-    <w:p>
-      <w:pPr>
-        <w:jc w:val="both"/>
-        <w:rPr>
-          <w:b/>
-          <w:bCs/>
-        </w:rPr>
-      </w:pPr>
-      <w:r>
-        <w:rPr>
-          <w:b/>
-          <w:bCs/>
-        </w:rPr>
-        <w:t>Client Unit:</w:t>
-      </w:r>
-    </w:p>
-    <w:p>
-      <w:pPr>
-        <w:rPr>
-          <w:sz w:val="24"/>
-          <w:szCs w:val="24"/>
-        </w:rPr>
-      </w:pPr>
-      <w:r>
-        <w:rPr>
-          <w:sz w:val="24"/>
-          <w:szCs w:val="24"/>
-        </w:rPr>
-        <w:t>Test Case-1: Give a token after logging in successfully.</w:t>
-      </w:r>
-    </w:p>
-    <w:p>
-      <w:pPr>
-        <w:rPr>
-          <w:sz w:val="24"/>
-          <w:szCs w:val="24"/>
-        </w:rPr>
-      </w:pPr>
-      <w:r>
-        <w:rPr>
-          <w:sz w:val="24"/>
-          <w:szCs w:val="24"/>
-        </w:rPr>
-        <w:t>Test Case-2: No request will be accepted without the token.</w:t>
-      </w:r>
-    </w:p>
-    <w:p/>
+        <w:spacing w:line="240" w:lineRule="auto"/>
+      </w:pPr>
+    </w:p>
     <w:sectPr>
       <w:pgSz w:w="12240" w:h="15840"/>
       <w:pgMar w:top="1440" w:right="1440" w:bottom="1440" w:left="1440" w:header="720" w:footer="720" w:gutter="0"/>

</xml_diff>